<commit_message>
Update full stack resume
- Update location
- Minor fixes
</commit_message>
<xml_diff>
--- a/Senior Full Stack Developer.docx
+++ b/Senior Full Stack Developer.docx
@@ -618,25 +618,7 @@
                       <w:sz w:val="18"/>
                       <w:szCs w:val="18"/>
                     </w:rPr>
-                    <w:t>Tbilisi</w:t>
-                  </w:r>
-                  <w:r>
-                    <w:rPr>
-                      <w:rFonts w:ascii="Roboto" w:eastAsia="Roboto" w:hAnsi="Roboto" w:cs="Roboto"/>
-                      <w:color w:val="434343"/>
-                      <w:sz w:val="18"/>
-                      <w:szCs w:val="18"/>
-                    </w:rPr>
-                    <w:t xml:space="preserve">, </w:t>
-                  </w:r>
-                  <w:r>
-                    <w:rPr>
-                      <w:rFonts w:ascii="Roboto" w:eastAsia="Roboto" w:hAnsi="Roboto" w:cs="Roboto"/>
-                      <w:color w:val="434343"/>
-                      <w:sz w:val="18"/>
-                      <w:szCs w:val="18"/>
-                    </w:rPr>
-                    <w:t>Georgia</w:t>
+                    <w:t>Buenos Aires, Argentina</w:t>
                   </w:r>
                 </w:p>
               </w:tc>
@@ -1729,15 +1711,6 @@
                 <w:sz w:val="20"/>
                 <w:szCs w:val="20"/>
               </w:rPr>
-              <w:t xml:space="preserve">Team Lead </w:t>
-            </w:r>
-            <w:r>
-              <w:rPr>
-                <w:rFonts w:ascii="Roboto" w:eastAsia="Roboto" w:hAnsi="Roboto" w:cs="Roboto"/>
-                <w:b/>
-                <w:sz w:val="20"/>
-                <w:szCs w:val="20"/>
-              </w:rPr>
               <w:t>Full Stack Developer</w:t>
             </w:r>
           </w:p>
@@ -1818,7 +1791,7 @@
                 <w:sz w:val="18"/>
                 <w:szCs w:val="18"/>
               </w:rPr>
-              <w:t>Promoted to a leadership role within the same company due to my rapid learning, adaptation, and technical proficiency. I led a team of developers in creating a robust Web SPA, demonstrating my ability to manage projects and guide team members effectively.</w:t>
+              <w:t>Promoted to a leadership role within the same company due to my rapid learning, adaptation, and technical proficiency. led a team of developers in creating a robust Web SPA, demonstrating my ability to manage projects and guide team members effectively.</w:t>
             </w:r>
           </w:p>
           <w:p>
@@ -1933,63 +1906,7 @@
                 <w:i/>
                 <w:color w:val="434343"/>
               </w:rPr>
-              <w:t xml:space="preserve">EMERGN </w:t>
-            </w:r>
-            <w:r>
-              <w:rPr>
-                <w:rFonts w:ascii="Roboto" w:eastAsia="Roboto" w:hAnsi="Roboto" w:cs="Roboto"/>
-                <w:i/>
-                <w:color w:val="434343"/>
-              </w:rPr>
-              <w:t xml:space="preserve">| </w:t>
-            </w:r>
-            <w:r>
-              <w:rPr>
-                <w:rFonts w:ascii="Roboto" w:eastAsia="Roboto" w:hAnsi="Roboto" w:cs="Roboto"/>
-                <w:i/>
-                <w:color w:val="434343"/>
-              </w:rPr>
-              <w:t xml:space="preserve">Early </w:t>
-            </w:r>
-            <w:r>
-              <w:rPr>
-                <w:rFonts w:ascii="Roboto" w:eastAsia="Roboto" w:hAnsi="Roboto" w:cs="Roboto"/>
-                <w:i/>
-                <w:color w:val="434343"/>
-              </w:rPr>
-              <w:t>202</w:t>
-            </w:r>
-            <w:r>
-              <w:rPr>
-                <w:rFonts w:ascii="Roboto" w:eastAsia="Roboto" w:hAnsi="Roboto" w:cs="Roboto"/>
-                <w:i/>
-                <w:color w:val="434343"/>
-              </w:rPr>
-              <w:t>1</w:t>
-            </w:r>
-            <w:r>
-              <w:rPr>
-                <w:rFonts w:ascii="Roboto" w:eastAsia="Roboto" w:hAnsi="Roboto" w:cs="Roboto"/>
-                <w:i/>
-                <w:color w:val="434343"/>
-              </w:rPr>
-              <w:t xml:space="preserve"> -</w:t>
-            </w:r>
-            <w:r>
-              <w:rPr>
-                <w:rFonts w:ascii="Roboto" w:eastAsia="Roboto" w:hAnsi="Roboto" w:cs="Roboto"/>
-                <w:i/>
-                <w:color w:val="434343"/>
-              </w:rPr>
-              <w:t xml:space="preserve"> Mid</w:t>
-            </w:r>
-            <w:r>
-              <w:rPr>
-                <w:rFonts w:ascii="Roboto" w:eastAsia="Roboto" w:hAnsi="Roboto" w:cs="Roboto"/>
-                <w:i/>
-                <w:color w:val="434343"/>
-              </w:rPr>
-              <w:t xml:space="preserve"> 2021</w:t>
+              <w:t>EMERGN | Early 2021 - Mid 2021</w:t>
             </w:r>
           </w:p>
           <w:p>
@@ -3957,6 +3874,7 @@
   <w:style w:type="character" w:default="1" w:styleId="DefaultParagraphFont">
     <w:name w:val="Default Paragraph Font"/>
     <w:uiPriority w:val="1"/>
+    <w:semiHidden/>
     <w:unhideWhenUsed/>
   </w:style>
   <w:style w:type="table" w:default="1" w:styleId="TableNormal">

</xml_diff>